<commit_message>
Doc1 updated with Headline
</commit_message>
<xml_diff>
--- a/Doc1.docx
+++ b/Doc1.docx
@@ -3,14 +3,26 @@
 <w:document xmlns:wpc="http://schemas.microsoft.com/office/word/2010/wordprocessingCanvas" xmlns:cx="http://schemas.microsoft.com/office/drawing/2014/chartex" xmlns:cx1="http://schemas.microsoft.com/office/drawing/2015/9/8/chartex" xmlns:cx2="http://schemas.microsoft.com/office/drawing/2015/10/21/chartex" xmlns:mc="http://schemas.openxmlformats.org/markup-compatibility/2006" xmlns:o="urn:schemas-microsoft-com:office:office" xmlns:r="http://schemas.openxmlformats.org/officeDocument/2006/relationships" xmlns:m="http://schemas.openxmlformats.org/officeDocument/2006/math" xmlns:v="urn:schemas-microsoft-com:vml" xmlns:wp14="http://schemas.microsoft.com/office/word/2010/wordprocessingDrawing" xmlns:wp="http://schemas.openxmlformats.org/drawingml/2006/wordprocessingDrawing" xmlns:w10="urn:schemas-microsoft-com:office:word" xmlns:w="http://schemas.openxmlformats.org/wordprocessingml/2006/main" xmlns:w14="http://schemas.microsoft.com/office/word/2010/wordml" xmlns:w15="http://schemas.microsoft.com/office/word/2012/wordml" xmlns:w16se="http://schemas.microsoft.com/office/word/2015/wordml/symex" xmlns:wpg="http://schemas.microsoft.com/office/word/2010/wordprocessingGroup" xmlns:wpi="http://schemas.microsoft.com/office/word/2010/wordprocessingInk" xmlns:wne="http://schemas.microsoft.com/office/word/2006/wordml" xmlns:wps="http://schemas.microsoft.com/office/word/2010/wordprocessingShape" mc:Ignorable="w14 w15 w16se wp14">
   <w:body>
     <w:p>
+      <w:pPr>
+        <w:pStyle w:val="Titel"/>
+      </w:pPr>
+      <w:r>
+        <w:t>Git Tutorial</w:t>
+      </w:r>
+      <w:bookmarkStart w:id="0" w:name="_GoBack"/>
+      <w:bookmarkEnd w:id="0"/>
+    </w:p>
+    <w:p/>
+    <w:p>
       <w:r>
         <w:t>Das hier ist ein Testfi</w:t>
       </w:r>
       <w:r>
-        <w:t xml:space="preserve">le für die Einarbeitung in Git; --- </w:t>
+        <w:t>le f</w:t>
       </w:r>
-      <w:bookmarkStart w:id="0" w:name="_GoBack"/>
-      <w:bookmarkEnd w:id="0"/>
+      <w:r>
+        <w:t xml:space="preserve">ür die Einarbeitung in Git; </w:t>
+      </w:r>
     </w:p>
     <w:sectPr>
       <w:pgSz w:w="11906" w:h="16838"/>
@@ -145,6 +157,7 @@
     <w:lsdException w:name="HTML Sample" w:semiHidden="1" w:unhideWhenUsed="1"/>
     <w:lsdException w:name="HTML Typewriter" w:semiHidden="1" w:unhideWhenUsed="1"/>
     <w:lsdException w:name="HTML Variable" w:semiHidden="1" w:unhideWhenUsed="1"/>
+    <w:lsdException w:name="Normal Table" w:semiHidden="1" w:unhideWhenUsed="1"/>
     <w:lsdException w:name="annotation subject" w:semiHidden="1" w:unhideWhenUsed="1"/>
     <w:lsdException w:name="No List" w:semiHidden="1" w:unhideWhenUsed="1"/>
     <w:lsdException w:name="Outline List 1" w:semiHidden="1" w:unhideWhenUsed="1"/>
@@ -190,9 +203,11 @@
     <w:lsdException w:name="Table Subtle 1" w:semiHidden="1" w:unhideWhenUsed="1"/>
     <w:lsdException w:name="Table Subtle 2" w:semiHidden="1" w:unhideWhenUsed="1"/>
     <w:lsdException w:name="Table Web 1" w:semiHidden="1" w:unhideWhenUsed="1"/>
+    <w:lsdException w:name="Table Web 2" w:semiHidden="1" w:unhideWhenUsed="1"/>
     <w:lsdException w:name="Table Web 3" w:semiHidden="1" w:unhideWhenUsed="1"/>
     <w:lsdException w:name="Balloon Text" w:semiHidden="1" w:unhideWhenUsed="1"/>
     <w:lsdException w:name="Table Grid" w:uiPriority="39"/>
+    <w:lsdException w:name="Table Theme" w:semiHidden="1" w:unhideWhenUsed="1"/>
     <w:lsdException w:name="Placeholder Text" w:semiHidden="1"/>
     <w:lsdException w:name="No Spacing" w:uiPriority="1" w:qFormat="1"/>
     <w:lsdException w:name="Light Shading" w:uiPriority="60"/>
@@ -415,6 +430,28 @@
     <w:name w:val="Normal"/>
     <w:qFormat/>
   </w:style>
+  <w:style w:type="paragraph" w:styleId="berschrift2">
+    <w:name w:val="heading 2"/>
+    <w:basedOn w:val="Standard"/>
+    <w:next w:val="Standard"/>
+    <w:link w:val="berschrift2Zchn"/>
+    <w:uiPriority w:val="9"/>
+    <w:unhideWhenUsed/>
+    <w:qFormat/>
+    <w:rsid w:val="008051A9"/>
+    <w:pPr>
+      <w:keepNext/>
+      <w:keepLines/>
+      <w:spacing w:before="40" w:after="0"/>
+      <w:outlineLvl w:val="1"/>
+    </w:pPr>
+    <w:rPr>
+      <w:rFonts w:asciiTheme="majorHAnsi" w:eastAsiaTheme="majorEastAsia" w:hAnsiTheme="majorHAnsi" w:cstheme="majorBidi"/>
+      <w:color w:val="2E74B5" w:themeColor="accent1" w:themeShade="BF"/>
+      <w:sz w:val="26"/>
+      <w:szCs w:val="26"/>
+    </w:rPr>
+  </w:style>
   <w:style w:type="character" w:default="1" w:styleId="Absatz-Standardschriftart">
     <w:name w:val="Default Paragraph Font"/>
     <w:uiPriority w:val="1"/>
@@ -441,6 +478,53 @@
     <w:uiPriority w:val="99"/>
     <w:semiHidden/>
     <w:unhideWhenUsed/>
+  </w:style>
+  <w:style w:type="character" w:customStyle="1" w:styleId="berschrift2Zchn">
+    <w:name w:val="Überschrift 2 Zchn"/>
+    <w:basedOn w:val="Absatz-Standardschriftart"/>
+    <w:link w:val="berschrift2"/>
+    <w:uiPriority w:val="9"/>
+    <w:rsid w:val="008051A9"/>
+    <w:rPr>
+      <w:rFonts w:asciiTheme="majorHAnsi" w:eastAsiaTheme="majorEastAsia" w:hAnsiTheme="majorHAnsi" w:cstheme="majorBidi"/>
+      <w:color w:val="2E74B5" w:themeColor="accent1" w:themeShade="BF"/>
+      <w:sz w:val="26"/>
+      <w:szCs w:val="26"/>
+    </w:rPr>
+  </w:style>
+  <w:style w:type="paragraph" w:styleId="Titel">
+    <w:name w:val="Title"/>
+    <w:basedOn w:val="Standard"/>
+    <w:next w:val="Standard"/>
+    <w:link w:val="TitelZchn"/>
+    <w:uiPriority w:val="10"/>
+    <w:qFormat/>
+    <w:rsid w:val="008051A9"/>
+    <w:pPr>
+      <w:spacing w:after="0" w:line="240" w:lineRule="auto"/>
+      <w:contextualSpacing/>
+    </w:pPr>
+    <w:rPr>
+      <w:rFonts w:asciiTheme="majorHAnsi" w:eastAsiaTheme="majorEastAsia" w:hAnsiTheme="majorHAnsi" w:cstheme="majorBidi"/>
+      <w:spacing w:val="-10"/>
+      <w:kern w:val="28"/>
+      <w:sz w:val="56"/>
+      <w:szCs w:val="56"/>
+    </w:rPr>
+  </w:style>
+  <w:style w:type="character" w:customStyle="1" w:styleId="TitelZchn">
+    <w:name w:val="Titel Zchn"/>
+    <w:basedOn w:val="Absatz-Standardschriftart"/>
+    <w:link w:val="Titel"/>
+    <w:uiPriority w:val="10"/>
+    <w:rsid w:val="008051A9"/>
+    <w:rPr>
+      <w:rFonts w:asciiTheme="majorHAnsi" w:eastAsiaTheme="majorEastAsia" w:hAnsiTheme="majorHAnsi" w:cstheme="majorBidi"/>
+      <w:spacing w:val="-10"/>
+      <w:kern w:val="28"/>
+      <w:sz w:val="56"/>
+      <w:szCs w:val="56"/>
+    </w:rPr>
   </w:style>
 </w:styles>
 </file>

</xml_diff>